<commit_message>
fix: add algorithm complexity
</commit_message>
<xml_diff>
--- a/Mukhin_Aleksandr/lab2/Report_lab2.docx
+++ b/Mukhin_Aleksandr/lab2/Report_lab2.docx
@@ -263,6 +263,38 @@
           <w:lang w:eastAsia="ru-RU" w:bidi="ar-SA"/>
         </w:rPr>
         <w:t xml:space="preserve">Тема: </w:t>
+      </w:r>
+      <w:r>
+        <w:rPr>
+          <w:rStyle w:val="a7"/>
+          <w:bCs/>
+          <w:smallCaps w:val="0"/>
+          <w:szCs w:val="28"/>
+          <w:lang w:eastAsia="ru-RU" w:bidi="ar-SA"/>
+        </w:rPr>
+        <w:t xml:space="preserve">Алгоритм </w:t>
+      </w:r>
+      <w:proofErr w:type="spellStart"/>
+      <w:r>
+        <w:rPr>
+          <w:rStyle w:val="a7"/>
+          <w:bCs/>
+          <w:smallCaps w:val="0"/>
+          <w:szCs w:val="28"/>
+          <w:lang w:eastAsia="ru-RU" w:bidi="ar-SA"/>
+        </w:rPr>
+        <w:t>Дейкстры</w:t>
+      </w:r>
+      <w:proofErr w:type="spellEnd"/>
+      <w:r>
+        <w:rPr>
+          <w:rStyle w:val="a7"/>
+          <w:bCs/>
+          <w:smallCaps w:val="0"/>
+          <w:szCs w:val="28"/>
+          <w:lang w:eastAsia="ru-RU" w:bidi="ar-SA"/>
+        </w:rPr>
+        <w:t>.</w:t>
       </w:r>
     </w:p>
     <w:p>
@@ -706,44 +738,719 @@
           <w:b w:val="0"/>
           <w:shd w:val="clear" w:color="auto" w:fill="FFFFFF"/>
         </w:rPr>
-        <w:t xml:space="preserve">с помощью </w:t>
-      </w:r>
+        <w:t xml:space="preserve">с помощью алгоритма </w:t>
+      </w:r>
+      <w:proofErr w:type="spellStart"/>
       <w:r>
         <w:rPr>
           <w:b w:val="0"/>
           <w:shd w:val="clear" w:color="auto" w:fill="FFFFFF"/>
         </w:rPr>
-        <w:t>алгоритм</w:t>
-      </w:r>
+        <w:t>Дейкстры</w:t>
+      </w:r>
+      <w:proofErr w:type="spellEnd"/>
       <w:r>
         <w:rPr>
           <w:b w:val="0"/>
           <w:shd w:val="clear" w:color="auto" w:fill="FFFFFF"/>
         </w:rPr>
-        <w:t>а</w:t>
-      </w:r>
-      <w:r>
-        <w:rPr>
-          <w:b w:val="0"/>
+        <w:t xml:space="preserve">. Каждая вершина в графе имеет буквенное обозначение ("a", "b", "c"...), каждое ребро имеет неотрицательный вес. </w:t>
+      </w:r>
+    </w:p>
+    <w:p>
+      <w:pPr>
+        <w:pStyle w:val="Textbody"/>
+        <w:rPr>
+          <w:b/>
+        </w:rPr>
+      </w:pPr>
+    </w:p>
+    <w:p>
+      <w:pPr>
+        <w:pStyle w:val="Textbody"/>
+        <w:rPr>
+          <w:b/>
+        </w:rPr>
+      </w:pPr>
+      <w:r>
+        <w:rPr>
+          <w:b/>
+        </w:rPr>
+        <w:t>Описание алгоритма.</w:t>
+      </w:r>
+    </w:p>
+    <w:p>
+      <w:pPr>
+        <w:pStyle w:val="Textbody"/>
+      </w:pPr>
+      <w:r>
+        <w:t xml:space="preserve">Был реализован класс приоритетной очереди, которая хранила объекты в списке и при каждом новом добавлении сортировала его. Для корректной работы алгоритмы были созданы следующие методы: </w:t>
+      </w:r>
+      <w:proofErr w:type="gramStart"/>
+      <w:r>
+        <w:rPr>
+          <w:lang w:val="en-US"/>
+        </w:rPr>
+        <w:t>push</w:t>
+      </w:r>
+      <w:r>
+        <w:t>(</w:t>
+      </w:r>
+      <w:proofErr w:type="gramEnd"/>
+      <w:r>
+        <w:rPr>
+          <w:lang w:val="en-US"/>
+        </w:rPr>
+        <w:t>item</w:t>
+      </w:r>
+      <w:r>
+        <w:t xml:space="preserve">, </w:t>
+      </w:r>
+      <w:r>
+        <w:rPr>
+          <w:lang w:val="en-US"/>
+        </w:rPr>
+        <w:t>value</w:t>
+      </w:r>
+      <w:r>
+        <w:t xml:space="preserve">), </w:t>
+      </w:r>
+      <w:r>
+        <w:rPr>
+          <w:lang w:val="en-US"/>
+        </w:rPr>
+        <w:t>pop</w:t>
+      </w:r>
+      <w:r>
+        <w:t xml:space="preserve">(), </w:t>
+      </w:r>
+      <w:r>
+        <w:rPr>
+          <w:lang w:val="en-US"/>
+        </w:rPr>
+        <w:t>empty</w:t>
+      </w:r>
+      <w:r>
+        <w:t xml:space="preserve">(). </w:t>
+      </w:r>
+    </w:p>
+    <w:p>
+      <w:pPr>
+        <w:pStyle w:val="Textbody"/>
+      </w:pPr>
+      <w:r>
+        <w:t xml:space="preserve">Так как необходимо реализовать алгоритм на основе А*, то необходимо просто в цикле вызвать А* для каждой конечной вершины. Основная идея алгоритма – это поиск в ширину с приоритетом обрабатываемой вершины. </w:t>
+      </w:r>
+      <w:r>
+        <w:t>Также во время работы алгоритмы запоминается путь до каждой вершины, правда в обратном порядке. После того, как основной костяк программы завершил работу, восстанавливается путь до текущей вершины и создаётся строка из вершин, по которым надо пройти чтобы достичь необходимую. Вершина и результат записываются в словарь, который в конечном итоге выводится программой.</w:t>
+      </w:r>
+    </w:p>
+    <w:p>
+      <w:pPr>
+        <w:pStyle w:val="Textbody"/>
+      </w:pPr>
+      <w:r>
+        <w:t>Также стоит упомянуть о двух вспомогательных функциях. Это</w:t>
+      </w:r>
+      <w:r>
+        <w:t xml:space="preserve"> </w:t>
+      </w:r>
+      <w:r>
+        <w:rPr>
+          <w:lang w:val="en-US"/>
+        </w:rPr>
+        <w:t>same</w:t>
+      </w:r>
+      <w:r>
+        <w:t>_</w:t>
+      </w:r>
+      <w:r>
+        <w:rPr>
+          <w:lang w:val="en-US"/>
+        </w:rPr>
+        <w:t>value</w:t>
+      </w:r>
+      <w:r>
+        <w:t>_</w:t>
+      </w:r>
+      <w:r>
+        <w:rPr>
+          <w:lang w:val="en-US"/>
+        </w:rPr>
+        <w:t>in</w:t>
+      </w:r>
+      <w:r>
+        <w:t>(</w:t>
+      </w:r>
+      <w:r>
+        <w:rPr>
+          <w:lang w:val="en-US"/>
+        </w:rPr>
+        <w:t>reverse</w:t>
+      </w:r>
+      <w:r>
+        <w:t>_</w:t>
+      </w:r>
+      <w:proofErr w:type="spellStart"/>
+      <w:r>
+        <w:rPr>
+          <w:lang w:val="en-US"/>
+        </w:rPr>
+        <w:t>dict</w:t>
+      </w:r>
+      <w:proofErr w:type="spellEnd"/>
+      <w:r>
+        <w:t>)</w:t>
+      </w:r>
+      <w:r>
+        <w:t xml:space="preserve">, </w:t>
+      </w:r>
+      <w:r>
+        <w:t>которая</w:t>
+      </w:r>
+      <w:r>
+        <w:t xml:space="preserve"> </w:t>
+      </w:r>
+      <w:r>
+        <w:t>проверяет</w:t>
+      </w:r>
+      <w:r>
+        <w:t xml:space="preserve">, </w:t>
+      </w:r>
+      <w:r>
+        <w:t xml:space="preserve">есть ли в словаре </w:t>
+      </w:r>
+      <w:r>
+        <w:t>коллизии</w:t>
+      </w:r>
+      <w:r>
+        <w:t>.</w:t>
+      </w:r>
+      <w:r>
+        <w:t xml:space="preserve"> И</w:t>
+      </w:r>
+      <w:r>
+        <w:t xml:space="preserve"> </w:t>
+      </w:r>
+      <w:r>
+        <w:rPr>
+          <w:lang w:val="en-US"/>
+        </w:rPr>
+        <w:t>del</w:t>
+      </w:r>
+      <w:r>
+        <w:t>_</w:t>
+      </w:r>
+      <w:r>
+        <w:rPr>
+          <w:lang w:val="en-US"/>
+        </w:rPr>
+        <w:t>same</w:t>
+      </w:r>
+      <w:r>
+        <w:t>_</w:t>
+      </w:r>
+      <w:proofErr w:type="gramStart"/>
+      <w:r>
+        <w:rPr>
+          <w:lang w:val="en-US"/>
+        </w:rPr>
+        <w:t>value</w:t>
+      </w:r>
+      <w:r>
+        <w:t>(</w:t>
+      </w:r>
+      <w:proofErr w:type="gramEnd"/>
+      <w:r>
+        <w:rPr>
+          <w:lang w:val="en-US"/>
+        </w:rPr>
+        <w:t>reverse</w:t>
+      </w:r>
+      <w:r>
+        <w:t>_</w:t>
+      </w:r>
+      <w:proofErr w:type="spellStart"/>
+      <w:r>
+        <w:rPr>
+          <w:lang w:val="en-US"/>
+        </w:rPr>
+        <w:t>dict</w:t>
+      </w:r>
+      <w:proofErr w:type="spellEnd"/>
+      <w:r>
+        <w:t xml:space="preserve">, </w:t>
+      </w:r>
+      <w:r>
+        <w:rPr>
+          <w:lang w:val="en-US"/>
+        </w:rPr>
+        <w:t>end</w:t>
+      </w:r>
+      <w:r>
+        <w:t>_</w:t>
+      </w:r>
+      <w:proofErr w:type="spellStart"/>
+      <w:r>
+        <w:rPr>
+          <w:lang w:val="en-US"/>
+        </w:rPr>
+        <w:t>pos</w:t>
+      </w:r>
+      <w:proofErr w:type="spellEnd"/>
+      <w:r>
+        <w:t xml:space="preserve">), </w:t>
+      </w:r>
+      <w:r>
+        <w:t>которая</w:t>
+      </w:r>
+      <w:r>
+        <w:t xml:space="preserve"> </w:t>
+      </w:r>
+      <w:r>
+        <w:t>удаляет</w:t>
+      </w:r>
+      <w:r>
+        <w:t xml:space="preserve"> </w:t>
+      </w:r>
+      <w:r>
+        <w:t>ключ</w:t>
+      </w:r>
+      <w:r>
+        <w:t>,</w:t>
+      </w:r>
+      <w:r>
+        <w:t xml:space="preserve"> которого нет в значениях словаря, притом, что этот ключ не должен равняться значению последнего элемента. Переходя от логики функций </w:t>
+      </w:r>
+      <w:proofErr w:type="gramStart"/>
+      <w:r>
+        <w:t>с русскому языку</w:t>
+      </w:r>
+      <w:proofErr w:type="gramEnd"/>
+      <w:r>
+        <w:t xml:space="preserve">, эти функции избавляют нас от путей, которые никуда не ведут. Вначале мы проверяем на наличие таких </w:t>
+      </w:r>
+      <w:r>
+        <w:t>“</w:t>
+      </w:r>
+      <w:r>
+        <w:t>отростков</w:t>
+      </w:r>
+      <w:r>
+        <w:t>”</w:t>
+      </w:r>
+      <w:r>
+        <w:t xml:space="preserve">, а потом удаляем их. </w:t>
+      </w:r>
+    </w:p>
+    <w:p>
+      <w:pPr>
+        <w:pStyle w:val="Textbody"/>
+        <w:rPr>
+          <w:b/>
+        </w:rPr>
+      </w:pPr>
+    </w:p>
+    <w:p>
+      <w:pPr>
+        <w:pStyle w:val="Textbody"/>
+        <w:rPr>
+          <w:b/>
+        </w:rPr>
+      </w:pPr>
+      <w:r>
+        <w:rPr>
+          <w:b/>
+        </w:rPr>
+        <w:lastRenderedPageBreak/>
+        <w:t>Пример входных данных.</w:t>
+      </w:r>
+    </w:p>
+    <w:p>
+      <w:pPr>
+        <w:pStyle w:val="Textbody"/>
+        <w:shd w:val="clear" w:color="auto" w:fill="FFFFFF" w:themeFill="background1"/>
+        <w:rPr>
+          <w:rFonts w:ascii="Courier New" w:hAnsi="Courier New" w:cs="Courier New"/>
+          <w:sz w:val="22"/>
+          <w:szCs w:val="22"/>
+          <w:shd w:val="clear" w:color="auto" w:fill="F3F4F6"/>
+        </w:rPr>
+      </w:pPr>
+      <w:r>
+        <w:rPr>
+          <w:rStyle w:val="hljs-selector-tag"/>
+          <w:rFonts w:ascii="Courier New" w:hAnsi="Courier New" w:cs="Courier New"/>
+          <w:sz w:val="22"/>
+          <w:szCs w:val="22"/>
+          <w:lang w:val="en-US"/>
+        </w:rPr>
+        <w:t>a</w:t>
+      </w:r>
+      <w:r>
+        <w:rPr>
+          <w:rFonts w:ascii="Courier New" w:hAnsi="Courier New" w:cs="Courier New"/>
+          <w:sz w:val="22"/>
+          <w:szCs w:val="22"/>
+          <w:shd w:val="clear" w:color="auto" w:fill="F3F4F6"/>
+        </w:rPr>
+        <w:t xml:space="preserve"> </w:t>
+      </w:r>
+    </w:p>
+    <w:p>
+      <w:pPr>
+        <w:pStyle w:val="Textbody"/>
+        <w:shd w:val="clear" w:color="auto" w:fill="FFFFFF" w:themeFill="background1"/>
+        <w:rPr>
+          <w:rFonts w:ascii="Courier New" w:hAnsi="Courier New" w:cs="Courier New"/>
+          <w:sz w:val="22"/>
+          <w:szCs w:val="22"/>
+          <w:shd w:val="clear" w:color="auto" w:fill="F3F4F6"/>
+        </w:rPr>
+      </w:pPr>
+      <w:r>
+        <w:rPr>
+          <w:rStyle w:val="hljs-selector-tag"/>
+          <w:rFonts w:ascii="Courier New" w:hAnsi="Courier New" w:cs="Courier New"/>
+          <w:sz w:val="22"/>
+          <w:szCs w:val="22"/>
+          <w:lang w:val="en-US"/>
+        </w:rPr>
+        <w:t>a</w:t>
+      </w:r>
+      <w:r>
+        <w:rPr>
+          <w:rFonts w:ascii="Courier New" w:hAnsi="Courier New" w:cs="Courier New"/>
+          <w:sz w:val="22"/>
+          <w:szCs w:val="22"/>
+          <w:shd w:val="clear" w:color="auto" w:fill="F3F4F6"/>
+        </w:rPr>
+        <w:t xml:space="preserve"> </w:t>
+      </w:r>
+      <w:r>
+        <w:rPr>
+          <w:rStyle w:val="hljs-selector-tag"/>
+          <w:rFonts w:ascii="Courier New" w:hAnsi="Courier New" w:cs="Courier New"/>
+          <w:sz w:val="22"/>
+          <w:szCs w:val="22"/>
+          <w:lang w:val="en-US"/>
+        </w:rPr>
+        <w:t>b</w:t>
+      </w:r>
+      <w:r>
+        <w:rPr>
+          <w:rFonts w:ascii="Courier New" w:hAnsi="Courier New" w:cs="Courier New"/>
+          <w:sz w:val="22"/>
+          <w:szCs w:val="22"/>
+          <w:shd w:val="clear" w:color="auto" w:fill="F3F4F6"/>
+        </w:rPr>
+        <w:t xml:space="preserve"> </w:t>
+      </w:r>
+      <w:r>
+        <w:rPr>
+          <w:rStyle w:val="hljs-number"/>
+          <w:rFonts w:ascii="Courier New" w:hAnsi="Courier New" w:cs="Courier New"/>
+          <w:sz w:val="22"/>
+          <w:szCs w:val="22"/>
+        </w:rPr>
+        <w:t>3.0</w:t>
+      </w:r>
+      <w:r>
+        <w:rPr>
+          <w:rFonts w:ascii="Courier New" w:hAnsi="Courier New" w:cs="Courier New"/>
+          <w:sz w:val="22"/>
+          <w:szCs w:val="22"/>
+          <w:shd w:val="clear" w:color="auto" w:fill="F3F4F6"/>
+        </w:rPr>
+        <w:t xml:space="preserve"> </w:t>
+      </w:r>
+    </w:p>
+    <w:p>
+      <w:pPr>
+        <w:pStyle w:val="Textbody"/>
+        <w:shd w:val="clear" w:color="auto" w:fill="FFFFFF" w:themeFill="background1"/>
+        <w:rPr>
+          <w:rFonts w:ascii="Courier New" w:hAnsi="Courier New" w:cs="Courier New"/>
+          <w:sz w:val="22"/>
+          <w:szCs w:val="22"/>
+          <w:shd w:val="clear" w:color="auto" w:fill="F3F4F6"/>
+        </w:rPr>
+      </w:pPr>
+      <w:r>
+        <w:rPr>
+          <w:rStyle w:val="hljs-selector-tag"/>
+          <w:rFonts w:ascii="Courier New" w:hAnsi="Courier New" w:cs="Courier New"/>
+          <w:sz w:val="22"/>
+          <w:szCs w:val="22"/>
+          <w:lang w:val="en-US"/>
+        </w:rPr>
+        <w:t>b</w:t>
+      </w:r>
+      <w:r>
+        <w:rPr>
+          <w:rFonts w:ascii="Courier New" w:hAnsi="Courier New" w:cs="Courier New"/>
+          <w:sz w:val="22"/>
+          <w:szCs w:val="22"/>
+          <w:shd w:val="clear" w:color="auto" w:fill="F3F4F6"/>
+        </w:rPr>
+        <w:t xml:space="preserve"> </w:t>
+      </w:r>
+      <w:r>
+        <w:rPr>
+          <w:rFonts w:ascii="Courier New" w:hAnsi="Courier New" w:cs="Courier New"/>
+          <w:sz w:val="22"/>
+          <w:szCs w:val="22"/>
+          <w:shd w:val="clear" w:color="auto" w:fill="F3F4F6"/>
+          <w:lang w:val="en-US"/>
+        </w:rPr>
+        <w:t>c</w:t>
+      </w:r>
+      <w:r>
+        <w:rPr>
+          <w:rFonts w:ascii="Courier New" w:hAnsi="Courier New" w:cs="Courier New"/>
+          <w:sz w:val="22"/>
+          <w:szCs w:val="22"/>
+          <w:shd w:val="clear" w:color="auto" w:fill="F3F4F6"/>
+        </w:rPr>
+        <w:t xml:space="preserve"> </w:t>
+      </w:r>
+      <w:r>
+        <w:rPr>
+          <w:rStyle w:val="hljs-number"/>
+          <w:rFonts w:ascii="Courier New" w:hAnsi="Courier New" w:cs="Courier New"/>
+          <w:sz w:val="22"/>
+          <w:szCs w:val="22"/>
+        </w:rPr>
+        <w:t>1.0</w:t>
+      </w:r>
+      <w:r>
+        <w:rPr>
+          <w:rFonts w:ascii="Courier New" w:hAnsi="Courier New" w:cs="Courier New"/>
+          <w:sz w:val="22"/>
+          <w:szCs w:val="22"/>
+          <w:shd w:val="clear" w:color="auto" w:fill="F3F4F6"/>
+        </w:rPr>
+        <w:t xml:space="preserve"> </w:t>
+      </w:r>
+    </w:p>
+    <w:p>
+      <w:pPr>
+        <w:pStyle w:val="Textbody"/>
+        <w:shd w:val="clear" w:color="auto" w:fill="FFFFFF" w:themeFill="background1"/>
+        <w:rPr>
+          <w:rFonts w:ascii="Courier New" w:hAnsi="Courier New" w:cs="Courier New"/>
+          <w:sz w:val="22"/>
+          <w:szCs w:val="22"/>
+          <w:shd w:val="clear" w:color="auto" w:fill="F3F4F6"/>
+        </w:rPr>
+      </w:pPr>
+      <w:r>
+        <w:rPr>
+          <w:rFonts w:ascii="Courier New" w:hAnsi="Courier New" w:cs="Courier New"/>
+          <w:sz w:val="22"/>
+          <w:szCs w:val="22"/>
+          <w:shd w:val="clear" w:color="auto" w:fill="F3F4F6"/>
+          <w:lang w:val="en-US"/>
+        </w:rPr>
+        <w:t>c</w:t>
+      </w:r>
+      <w:r>
+        <w:rPr>
+          <w:rFonts w:ascii="Courier New" w:hAnsi="Courier New" w:cs="Courier New"/>
+          <w:sz w:val="22"/>
+          <w:szCs w:val="22"/>
+          <w:shd w:val="clear" w:color="auto" w:fill="F3F4F6"/>
+        </w:rPr>
+        <w:t xml:space="preserve"> </w:t>
+      </w:r>
+      <w:r>
+        <w:rPr>
+          <w:rFonts w:ascii="Courier New" w:hAnsi="Courier New" w:cs="Courier New"/>
+          <w:sz w:val="22"/>
+          <w:szCs w:val="22"/>
+          <w:shd w:val="clear" w:color="auto" w:fill="F3F4F6"/>
+          <w:lang w:val="en-US"/>
+        </w:rPr>
+        <w:t>d</w:t>
+      </w:r>
+      <w:r>
+        <w:rPr>
+          <w:rFonts w:ascii="Courier New" w:hAnsi="Courier New" w:cs="Courier New"/>
+          <w:sz w:val="22"/>
+          <w:szCs w:val="22"/>
+          <w:shd w:val="clear" w:color="auto" w:fill="F3F4F6"/>
+        </w:rPr>
+        <w:t xml:space="preserve"> </w:t>
+      </w:r>
+      <w:r>
+        <w:rPr>
+          <w:rStyle w:val="hljs-number"/>
+          <w:rFonts w:ascii="Courier New" w:hAnsi="Courier New" w:cs="Courier New"/>
+          <w:sz w:val="22"/>
+          <w:szCs w:val="22"/>
+        </w:rPr>
+        <w:t>1.0</w:t>
+      </w:r>
+      <w:r>
+        <w:rPr>
+          <w:rFonts w:ascii="Courier New" w:hAnsi="Courier New" w:cs="Courier New"/>
+          <w:sz w:val="22"/>
+          <w:szCs w:val="22"/>
+          <w:shd w:val="clear" w:color="auto" w:fill="F3F4F6"/>
+        </w:rPr>
+        <w:t xml:space="preserve"> </w:t>
+      </w:r>
+    </w:p>
+    <w:p>
+      <w:pPr>
+        <w:pStyle w:val="Textbody"/>
+        <w:shd w:val="clear" w:color="auto" w:fill="FFFFFF" w:themeFill="background1"/>
+        <w:rPr>
+          <w:rFonts w:ascii="Courier New" w:hAnsi="Courier New" w:cs="Courier New"/>
+          <w:sz w:val="22"/>
+          <w:szCs w:val="22"/>
+          <w:shd w:val="clear" w:color="auto" w:fill="F3F4F6"/>
+        </w:rPr>
+      </w:pPr>
+      <w:r>
+        <w:rPr>
+          <w:rStyle w:val="hljs-selector-tag"/>
+          <w:rFonts w:ascii="Courier New" w:hAnsi="Courier New" w:cs="Courier New"/>
+          <w:sz w:val="22"/>
+          <w:szCs w:val="22"/>
+          <w:lang w:val="en-US"/>
+        </w:rPr>
+        <w:t>a</w:t>
+      </w:r>
+      <w:r>
+        <w:rPr>
+          <w:rFonts w:ascii="Courier New" w:hAnsi="Courier New" w:cs="Courier New"/>
+          <w:sz w:val="22"/>
+          <w:szCs w:val="22"/>
+          <w:shd w:val="clear" w:color="auto" w:fill="F3F4F6"/>
+        </w:rPr>
+        <w:t xml:space="preserve"> </w:t>
+      </w:r>
+      <w:r>
+        <w:rPr>
+          <w:rFonts w:ascii="Courier New" w:hAnsi="Courier New" w:cs="Courier New"/>
+          <w:sz w:val="22"/>
+          <w:szCs w:val="22"/>
+          <w:shd w:val="clear" w:color="auto" w:fill="F3F4F6"/>
+          <w:lang w:val="en-US"/>
+        </w:rPr>
+        <w:t>d</w:t>
+      </w:r>
+      <w:r>
+        <w:rPr>
+          <w:rFonts w:ascii="Courier New" w:hAnsi="Courier New" w:cs="Courier New"/>
+          <w:sz w:val="22"/>
+          <w:szCs w:val="22"/>
+          <w:shd w:val="clear" w:color="auto" w:fill="F3F4F6"/>
+        </w:rPr>
+        <w:t xml:space="preserve"> </w:t>
+      </w:r>
+      <w:r>
+        <w:rPr>
+          <w:rStyle w:val="hljs-number"/>
+          <w:rFonts w:ascii="Courier New" w:hAnsi="Courier New" w:cs="Courier New"/>
+          <w:sz w:val="22"/>
+          <w:szCs w:val="22"/>
+        </w:rPr>
+        <w:t>5.0</w:t>
+      </w:r>
+      <w:r>
+        <w:rPr>
+          <w:rFonts w:ascii="Courier New" w:hAnsi="Courier New" w:cs="Courier New"/>
+          <w:sz w:val="22"/>
+          <w:szCs w:val="22"/>
+          <w:shd w:val="clear" w:color="auto" w:fill="F3F4F6"/>
+        </w:rPr>
+        <w:t xml:space="preserve"> </w:t>
+      </w:r>
+    </w:p>
+    <w:p>
+      <w:pPr>
+        <w:pStyle w:val="Textbody"/>
+        <w:shd w:val="clear" w:color="auto" w:fill="FFFFFF" w:themeFill="background1"/>
+        <w:rPr>
+          <w:rStyle w:val="hljs-number"/>
+          <w:rFonts w:ascii="Courier New" w:hAnsi="Courier New" w:cs="Courier New"/>
+          <w:sz w:val="22"/>
+          <w:szCs w:val="22"/>
+        </w:rPr>
+      </w:pPr>
+      <w:r>
+        <w:rPr>
+          <w:rFonts w:ascii="Courier New" w:hAnsi="Courier New" w:cs="Courier New"/>
+          <w:sz w:val="22"/>
+          <w:szCs w:val="22"/>
+          <w:shd w:val="clear" w:color="auto" w:fill="F3F4F6"/>
+          <w:lang w:val="en-US"/>
+        </w:rPr>
+        <w:t>d</w:t>
+      </w:r>
+      <w:r>
+        <w:rPr>
+          <w:rFonts w:ascii="Courier New" w:hAnsi="Courier New" w:cs="Courier New"/>
+          <w:sz w:val="22"/>
+          <w:szCs w:val="22"/>
+          <w:shd w:val="clear" w:color="auto" w:fill="F3F4F6"/>
+        </w:rPr>
+        <w:t xml:space="preserve"> </w:t>
+      </w:r>
+      <w:r>
+        <w:rPr>
+          <w:rFonts w:ascii="Courier New" w:hAnsi="Courier New" w:cs="Courier New"/>
+          <w:sz w:val="22"/>
+          <w:szCs w:val="22"/>
+          <w:shd w:val="clear" w:color="auto" w:fill="F3F4F6"/>
+          <w:lang w:val="en-US"/>
+        </w:rPr>
+        <w:t>e</w:t>
+      </w:r>
+      <w:r>
+        <w:rPr>
+          <w:rFonts w:ascii="Courier New" w:hAnsi="Courier New" w:cs="Courier New"/>
+          <w:sz w:val="22"/>
+          <w:szCs w:val="22"/>
+          <w:shd w:val="clear" w:color="auto" w:fill="F3F4F6"/>
+        </w:rPr>
+        <w:t xml:space="preserve"> </w:t>
+      </w:r>
+      <w:r>
+        <w:rPr>
+          <w:rStyle w:val="hljs-number"/>
+          <w:rFonts w:ascii="Courier New" w:hAnsi="Courier New" w:cs="Courier New"/>
+          <w:sz w:val="22"/>
+          <w:szCs w:val="22"/>
+        </w:rPr>
+        <w:t>1.0</w:t>
+      </w:r>
+    </w:p>
+    <w:p>
+      <w:pPr>
+        <w:pStyle w:val="Textbody"/>
+        <w:rPr>
+          <w:rStyle w:val="hljs-number"/>
+          <w:sz w:val="22"/>
+          <w:szCs w:val="22"/>
+        </w:rPr>
+      </w:pPr>
+      <w:r>
+        <w:rPr>
           <w:shd w:val="clear" w:color="auto" w:fill="FFFFFF"/>
         </w:rPr>
+        <w:t>В первой строке через указывается начальная вершина.</w:t>
+      </w:r>
+      <w:r>
         <w:t xml:space="preserve"> </w:t>
       </w:r>
-      <w:proofErr w:type="spellStart"/>
-      <w:r>
-        <w:rPr>
-          <w:b w:val="0"/>
+      <w:r>
+        <w:rPr>
           <w:shd w:val="clear" w:color="auto" w:fill="FFFFFF"/>
         </w:rPr>
-        <w:t>Дейкстры</w:t>
-      </w:r>
-      <w:proofErr w:type="spellEnd"/>
-      <w:r>
-        <w:rPr>
-          <w:b w:val="0"/>
-          <w:shd w:val="clear" w:color="auto" w:fill="FFFFFF"/>
-        </w:rPr>
-        <w:t xml:space="preserve">. Каждая вершина в графе имеет буквенное обозначение ("a", "b", "c"...), каждое ребро имеет неотрицательный вес. </w:t>
+        <w:t>Далее в каждой строке указываются ребра графа и их вес</w:t>
       </w:r>
     </w:p>
     <w:p>
@@ -765,7 +1472,7 @@
         <w:rPr>
           <w:b/>
         </w:rPr>
-        <w:t>Описание алгоритма.</w:t>
+        <w:t>Выходные данные.</w:t>
       </w:r>
     </w:p>
     <w:p>
@@ -773,687 +1480,116 @@
         <w:pStyle w:val="Textbody"/>
       </w:pPr>
       <w:r>
-        <w:t xml:space="preserve">Был реализован класс приоритетной очереди, которая хранила объекты в списке и при каждом новом добавлении сортировала его. Для корректной работы алгоритмы были созданы следующие методы: </w:t>
-      </w:r>
-      <w:proofErr w:type="gramStart"/>
-      <w:r>
-        <w:rPr>
-          <w:lang w:val="en-US"/>
-        </w:rPr>
-        <w:t>push</w:t>
-      </w:r>
-      <w:r>
-        <w:t>(</w:t>
-      </w:r>
-      <w:proofErr w:type="gramEnd"/>
-      <w:r>
-        <w:rPr>
-          <w:lang w:val="en-US"/>
-        </w:rPr>
-        <w:t>item</w:t>
-      </w:r>
-      <w:r>
-        <w:t xml:space="preserve">, </w:t>
-      </w:r>
-      <w:r>
-        <w:rPr>
-          <w:lang w:val="en-US"/>
-        </w:rPr>
-        <w:t>value</w:t>
-      </w:r>
-      <w:r>
-        <w:t xml:space="preserve">), </w:t>
-      </w:r>
-      <w:r>
-        <w:rPr>
-          <w:lang w:val="en-US"/>
-        </w:rPr>
-        <w:t>pop</w:t>
-      </w:r>
-      <w:r>
-        <w:t xml:space="preserve">(), </w:t>
-      </w:r>
-      <w:r>
-        <w:rPr>
-          <w:lang w:val="en-US"/>
-        </w:rPr>
-        <w:t>empty</w:t>
-      </w:r>
-      <w:r>
-        <w:t xml:space="preserve">(). </w:t>
+        <w:t>В качестве выходных данных представлен словарь, с ключами в качестве вершин, до которых найден кратчайший путь и значениями в качестве кратчайшего пути.</w:t>
+      </w:r>
+      <w:r>
+        <w:t xml:space="preserve"> </w:t>
+      </w:r>
+      <w:r>
+        <w:t>В случае, если к какой-то вершине графа нет пути, выведется сообщение об этом.</w:t>
       </w:r>
     </w:p>
     <w:p>
       <w:pPr>
         <w:pStyle w:val="Textbody"/>
       </w:pPr>
-      <w:r>
-        <w:t xml:space="preserve">Так как необходимо реализовать алгоритм на основе А*, то необходимо просто в цикле вызвать А* для каждой конечной вершины. Основная идея алгоритма – это поиск в ширину с приоритетом обрабатываемой вершины. </w:t>
-      </w:r>
-      <w:r>
-        <w:t>Также во время работы алгоритмы запоминается путь до каждой вершины, правда в обратном порядке. После того, как основной костяк программы завершил работу, восстанавливается путь до текущей вершины и создаётся строка из вершин, по которым надо пройти чтобы достичь необходимую. Вершина и результат записываются в словарь, который в конечном итоге выводится программой.</w:t>
-      </w:r>
     </w:p>
     <w:p>
       <w:pPr>
         <w:pStyle w:val="Textbody"/>
-      </w:pPr>
-      <w:r>
-        <w:t>Также стоит упомянуть о двух вспомогательных функциях. Это</w:t>
-      </w:r>
-      <w:r>
-        <w:t xml:space="preserve"> </w:t>
-      </w:r>
-      <w:r>
-        <w:rPr>
-          <w:lang w:val="en-US"/>
-        </w:rPr>
-        <w:t>same</w:t>
-      </w:r>
-      <w:r>
-        <w:t>_</w:t>
-      </w:r>
-      <w:r>
-        <w:rPr>
-          <w:lang w:val="en-US"/>
-        </w:rPr>
-        <w:t>v</w:t>
+        <w:rPr>
+          <w:b/>
+        </w:rPr>
+      </w:pPr>
+      <w:r>
+        <w:rPr>
+          <w:b/>
+        </w:rPr>
+        <w:t>Сложность алгоритма</w:t>
+      </w:r>
+      <w:r>
+        <w:rPr>
+          <w:b/>
+        </w:rPr>
+        <w:t>.</w:t>
+      </w:r>
+    </w:p>
+    <w:p>
+      <w:pPr>
+        <w:pStyle w:val="Textbody"/>
+      </w:pPr>
+      <w:r>
+        <w:t>Сложность алгоритма по памяти: О(</w:t>
+      </w:r>
+      <w:r>
+        <w:rPr>
+          <w:lang w:val="en-US"/>
+        </w:rPr>
+        <w:t>V</w:t>
+      </w:r>
+      <w:r>
+        <w:t>+</w:t>
+      </w:r>
+      <w:r>
+        <w:rPr>
+          <w:lang w:val="en-US"/>
+        </w:rPr>
+        <w:t>E</w:t>
+      </w:r>
+      <w:r>
+        <w:t>)</w:t>
+      </w:r>
+    </w:p>
+    <w:p>
+      <w:pPr>
+        <w:pStyle w:val="Textbody"/>
+      </w:pPr>
+      <w:r>
+        <w:t>Сложность алгоритма по времени: О(</w:t>
+      </w:r>
+      <w:r>
+        <w:rPr>
+          <w:lang w:val="en-US"/>
+        </w:rPr>
+        <w:t>n</w:t>
+      </w:r>
+      <w:r>
+        <w:rPr>
+          <w:vertAlign w:val="superscript"/>
+          <w:lang w:val="en-US"/>
+        </w:rPr>
+        <w:t>2</w:t>
       </w:r>
       <w:bookmarkStart w:id="0" w:name="_GoBack"/>
       <w:bookmarkEnd w:id="0"/>
       <w:r>
-        <w:rPr>
-          <w:lang w:val="en-US"/>
-        </w:rPr>
-        <w:t>alue</w:t>
-      </w:r>
-      <w:r>
-        <w:t>_</w:t>
-      </w:r>
-      <w:r>
-        <w:rPr>
-          <w:lang w:val="en-US"/>
-        </w:rPr>
-        <w:t>in</w:t>
-      </w:r>
-      <w:r>
-        <w:t>(</w:t>
-      </w:r>
-      <w:r>
-        <w:rPr>
-          <w:lang w:val="en-US"/>
-        </w:rPr>
-        <w:t>reverse</w:t>
-      </w:r>
-      <w:r>
-        <w:t>_</w:t>
-      </w:r>
-      <w:proofErr w:type="spellStart"/>
-      <w:r>
-        <w:rPr>
-          <w:lang w:val="en-US"/>
-        </w:rPr>
-        <w:t>dict</w:t>
-      </w:r>
-      <w:proofErr w:type="spellEnd"/>
-      <w:r>
         <w:t>)</w:t>
       </w:r>
-      <w:r>
-        <w:t xml:space="preserve">, </w:t>
-      </w:r>
-      <w:r>
-        <w:t>которая</w:t>
-      </w:r>
-      <w:r>
-        <w:t xml:space="preserve"> </w:t>
-      </w:r>
-      <w:r>
-        <w:t>проверяет</w:t>
-      </w:r>
-      <w:r>
-        <w:t xml:space="preserve">, </w:t>
-      </w:r>
-      <w:r>
-        <w:t xml:space="preserve">есть ли в словаре </w:t>
-      </w:r>
-      <w:r>
-        <w:t>коллизии</w:t>
-      </w:r>
-      <w:r>
-        <w:t>.</w:t>
-      </w:r>
-      <w:r>
-        <w:t xml:space="preserve"> И</w:t>
-      </w:r>
-      <w:r>
-        <w:t xml:space="preserve"> </w:t>
-      </w:r>
-      <w:r>
-        <w:rPr>
-          <w:lang w:val="en-US"/>
-        </w:rPr>
-        <w:t>del</w:t>
-      </w:r>
-      <w:r>
-        <w:t>_</w:t>
-      </w:r>
-      <w:r>
-        <w:rPr>
-          <w:lang w:val="en-US"/>
-        </w:rPr>
-        <w:t>same</w:t>
-      </w:r>
-      <w:r>
-        <w:t>_</w:t>
-      </w:r>
-      <w:proofErr w:type="gramStart"/>
-      <w:r>
-        <w:rPr>
-          <w:lang w:val="en-US"/>
-        </w:rPr>
-        <w:t>value</w:t>
-      </w:r>
-      <w:r>
-        <w:t>(</w:t>
-      </w:r>
-      <w:proofErr w:type="gramEnd"/>
-      <w:r>
-        <w:rPr>
-          <w:lang w:val="en-US"/>
-        </w:rPr>
-        <w:t>reverse</w:t>
-      </w:r>
-      <w:r>
-        <w:t>_</w:t>
-      </w:r>
-      <w:proofErr w:type="spellStart"/>
-      <w:r>
-        <w:rPr>
-          <w:lang w:val="en-US"/>
-        </w:rPr>
-        <w:t>dict</w:t>
-      </w:r>
-      <w:proofErr w:type="spellEnd"/>
-      <w:r>
-        <w:t xml:space="preserve">, </w:t>
-      </w:r>
-      <w:r>
-        <w:rPr>
-          <w:lang w:val="en-US"/>
-        </w:rPr>
-        <w:t>end</w:t>
-      </w:r>
-      <w:r>
-        <w:t>_</w:t>
-      </w:r>
-      <w:proofErr w:type="spellStart"/>
-      <w:r>
-        <w:rPr>
-          <w:lang w:val="en-US"/>
-        </w:rPr>
-        <w:t>pos</w:t>
-      </w:r>
-      <w:proofErr w:type="spellEnd"/>
-      <w:r>
-        <w:t xml:space="preserve">), </w:t>
-      </w:r>
-      <w:r>
-        <w:t>которая</w:t>
-      </w:r>
-      <w:r>
-        <w:t xml:space="preserve"> </w:t>
-      </w:r>
-      <w:r>
-        <w:t>удаляет</w:t>
-      </w:r>
-      <w:r>
-        <w:t xml:space="preserve"> </w:t>
-      </w:r>
-      <w:r>
-        <w:t>ключ</w:t>
-      </w:r>
-      <w:r>
-        <w:t>,</w:t>
-      </w:r>
-      <w:r>
-        <w:t xml:space="preserve"> которого нет в значениях словаря, притом, что этот ключ не должен равняться значению последнего элемента. Переходя от логики функций </w:t>
-      </w:r>
-      <w:proofErr w:type="gramStart"/>
-      <w:r>
-        <w:t>с русскому языку</w:t>
-      </w:r>
-      <w:proofErr w:type="gramEnd"/>
-      <w:r>
-        <w:t xml:space="preserve">, эти функции избавляют нас от путей, которые никуда не ведут. Вначале мы проверяем на наличие таких </w:t>
-      </w:r>
-      <w:r>
-        <w:t>“</w:t>
-      </w:r>
-      <w:r>
-        <w:t>отростков</w:t>
-      </w:r>
-      <w:r>
-        <w:t>”</w:t>
-      </w:r>
-      <w:r>
-        <w:t xml:space="preserve">, а потом удаляем их. </w:t>
-      </w:r>
     </w:p>
     <w:p>
       <w:pPr>
         <w:pStyle w:val="Textbody"/>
-        <w:rPr>
-          <w:b/>
-        </w:rPr>
-      </w:pPr>
-    </w:p>
-    <w:p>
-      <w:pPr>
-        <w:pStyle w:val="Textbody"/>
-        <w:rPr>
-          <w:b/>
-        </w:rPr>
-      </w:pPr>
-      <w:r>
-        <w:rPr>
-          <w:b/>
-        </w:rPr>
-        <w:lastRenderedPageBreak/>
-        <w:t>Пример входных данных:</w:t>
-      </w:r>
-    </w:p>
-    <w:p>
-      <w:pPr>
-        <w:pStyle w:val="Textbody"/>
-        <w:shd w:val="clear" w:color="auto" w:fill="FFFFFF" w:themeFill="background1"/>
-        <w:rPr>
-          <w:rFonts w:ascii="Courier New" w:hAnsi="Courier New" w:cs="Courier New"/>
-          <w:sz w:val="22"/>
-          <w:szCs w:val="22"/>
-          <w:shd w:val="clear" w:color="auto" w:fill="F3F4F6"/>
-          <w:lang w:val="en-US"/>
-        </w:rPr>
-      </w:pPr>
-      <w:r>
-        <w:rPr>
-          <w:rStyle w:val="hljs-selector-tag"/>
-          <w:rFonts w:ascii="Courier New" w:hAnsi="Courier New" w:cs="Courier New"/>
-          <w:sz w:val="22"/>
-          <w:szCs w:val="22"/>
-          <w:lang w:val="en-US"/>
-        </w:rPr>
-        <w:t>a</w:t>
-      </w:r>
-      <w:r>
-        <w:rPr>
-          <w:rFonts w:ascii="Courier New" w:hAnsi="Courier New" w:cs="Courier New"/>
-          <w:sz w:val="22"/>
-          <w:szCs w:val="22"/>
-          <w:shd w:val="clear" w:color="auto" w:fill="F3F4F6"/>
-          <w:lang w:val="en-US"/>
-        </w:rPr>
-        <w:t xml:space="preserve"> </w:t>
-      </w:r>
-    </w:p>
-    <w:p>
-      <w:pPr>
-        <w:pStyle w:val="Textbody"/>
-        <w:shd w:val="clear" w:color="auto" w:fill="FFFFFF" w:themeFill="background1"/>
-        <w:rPr>
-          <w:rFonts w:ascii="Courier New" w:hAnsi="Courier New" w:cs="Courier New"/>
-          <w:sz w:val="22"/>
-          <w:szCs w:val="22"/>
-          <w:shd w:val="clear" w:color="auto" w:fill="F3F4F6"/>
-          <w:lang w:val="en-US"/>
-        </w:rPr>
-      </w:pPr>
-      <w:r>
-        <w:rPr>
-          <w:rStyle w:val="hljs-selector-tag"/>
-          <w:rFonts w:ascii="Courier New" w:hAnsi="Courier New" w:cs="Courier New"/>
-          <w:sz w:val="22"/>
-          <w:szCs w:val="22"/>
-          <w:lang w:val="en-US"/>
-        </w:rPr>
-        <w:t>a</w:t>
-      </w:r>
-      <w:r>
-        <w:rPr>
-          <w:rFonts w:ascii="Courier New" w:hAnsi="Courier New" w:cs="Courier New"/>
-          <w:sz w:val="22"/>
-          <w:szCs w:val="22"/>
-          <w:shd w:val="clear" w:color="auto" w:fill="F3F4F6"/>
-          <w:lang w:val="en-US"/>
-        </w:rPr>
-        <w:t xml:space="preserve"> </w:t>
-      </w:r>
-      <w:r>
-        <w:rPr>
-          <w:rStyle w:val="hljs-selector-tag"/>
-          <w:rFonts w:ascii="Courier New" w:hAnsi="Courier New" w:cs="Courier New"/>
-          <w:sz w:val="22"/>
-          <w:szCs w:val="22"/>
-          <w:lang w:val="en-US"/>
-        </w:rPr>
-        <w:t>b</w:t>
-      </w:r>
-      <w:r>
-        <w:rPr>
-          <w:rFonts w:ascii="Courier New" w:hAnsi="Courier New" w:cs="Courier New"/>
-          <w:sz w:val="22"/>
-          <w:szCs w:val="22"/>
-          <w:shd w:val="clear" w:color="auto" w:fill="F3F4F6"/>
-          <w:lang w:val="en-US"/>
-        </w:rPr>
-        <w:t xml:space="preserve"> </w:t>
-      </w:r>
-      <w:r>
-        <w:rPr>
-          <w:rStyle w:val="hljs-number"/>
-          <w:rFonts w:ascii="Courier New" w:hAnsi="Courier New" w:cs="Courier New"/>
-          <w:sz w:val="22"/>
-          <w:szCs w:val="22"/>
-          <w:lang w:val="en-US"/>
-        </w:rPr>
-        <w:t>3.0</w:t>
-      </w:r>
-      <w:r>
-        <w:rPr>
-          <w:rFonts w:ascii="Courier New" w:hAnsi="Courier New" w:cs="Courier New"/>
-          <w:sz w:val="22"/>
-          <w:szCs w:val="22"/>
-          <w:shd w:val="clear" w:color="auto" w:fill="F3F4F6"/>
-          <w:lang w:val="en-US"/>
-        </w:rPr>
-        <w:t xml:space="preserve"> </w:t>
-      </w:r>
-    </w:p>
-    <w:p>
-      <w:pPr>
-        <w:pStyle w:val="Textbody"/>
-        <w:shd w:val="clear" w:color="auto" w:fill="FFFFFF" w:themeFill="background1"/>
-        <w:rPr>
-          <w:rFonts w:ascii="Courier New" w:hAnsi="Courier New" w:cs="Courier New"/>
-          <w:sz w:val="22"/>
-          <w:szCs w:val="22"/>
-          <w:shd w:val="clear" w:color="auto" w:fill="F3F4F6"/>
-          <w:lang w:val="en-US"/>
-        </w:rPr>
-      </w:pPr>
-      <w:r>
-        <w:rPr>
-          <w:rStyle w:val="hljs-selector-tag"/>
-          <w:rFonts w:ascii="Courier New" w:hAnsi="Courier New" w:cs="Courier New"/>
-          <w:sz w:val="22"/>
-          <w:szCs w:val="22"/>
-          <w:lang w:val="en-US"/>
-        </w:rPr>
-        <w:t>b</w:t>
-      </w:r>
-      <w:r>
-        <w:rPr>
-          <w:rFonts w:ascii="Courier New" w:hAnsi="Courier New" w:cs="Courier New"/>
-          <w:sz w:val="22"/>
-          <w:szCs w:val="22"/>
-          <w:shd w:val="clear" w:color="auto" w:fill="F3F4F6"/>
-          <w:lang w:val="en-US"/>
-        </w:rPr>
-        <w:t xml:space="preserve"> c </w:t>
-      </w:r>
-      <w:r>
-        <w:rPr>
-          <w:rStyle w:val="hljs-number"/>
-          <w:rFonts w:ascii="Courier New" w:hAnsi="Courier New" w:cs="Courier New"/>
-          <w:sz w:val="22"/>
-          <w:szCs w:val="22"/>
-          <w:lang w:val="en-US"/>
-        </w:rPr>
-        <w:t>1.0</w:t>
-      </w:r>
-      <w:r>
-        <w:rPr>
-          <w:rFonts w:ascii="Courier New" w:hAnsi="Courier New" w:cs="Courier New"/>
-          <w:sz w:val="22"/>
-          <w:szCs w:val="22"/>
-          <w:shd w:val="clear" w:color="auto" w:fill="F3F4F6"/>
-          <w:lang w:val="en-US"/>
-        </w:rPr>
-        <w:t xml:space="preserve"> </w:t>
-      </w:r>
-    </w:p>
-    <w:p>
-      <w:pPr>
-        <w:pStyle w:val="Textbody"/>
-        <w:shd w:val="clear" w:color="auto" w:fill="FFFFFF" w:themeFill="background1"/>
-        <w:rPr>
-          <w:rFonts w:ascii="Courier New" w:hAnsi="Courier New" w:cs="Courier New"/>
-          <w:sz w:val="22"/>
-          <w:szCs w:val="22"/>
-          <w:shd w:val="clear" w:color="auto" w:fill="F3F4F6"/>
-          <w:lang w:val="en-US"/>
-        </w:rPr>
-      </w:pPr>
-      <w:r>
-        <w:rPr>
-          <w:rFonts w:ascii="Courier New" w:hAnsi="Courier New" w:cs="Courier New"/>
-          <w:sz w:val="22"/>
-          <w:szCs w:val="22"/>
-          <w:shd w:val="clear" w:color="auto" w:fill="F3F4F6"/>
-          <w:lang w:val="en-US"/>
-        </w:rPr>
-        <w:t xml:space="preserve">c d </w:t>
-      </w:r>
-      <w:r>
-        <w:rPr>
-          <w:rStyle w:val="hljs-number"/>
-          <w:rFonts w:ascii="Courier New" w:hAnsi="Courier New" w:cs="Courier New"/>
-          <w:sz w:val="22"/>
-          <w:szCs w:val="22"/>
-          <w:lang w:val="en-US"/>
-        </w:rPr>
-        <w:t>1.0</w:t>
-      </w:r>
-      <w:r>
-        <w:rPr>
-          <w:rFonts w:ascii="Courier New" w:hAnsi="Courier New" w:cs="Courier New"/>
-          <w:sz w:val="22"/>
-          <w:szCs w:val="22"/>
-          <w:shd w:val="clear" w:color="auto" w:fill="F3F4F6"/>
-          <w:lang w:val="en-US"/>
-        </w:rPr>
-        <w:t xml:space="preserve"> </w:t>
-      </w:r>
-    </w:p>
-    <w:p>
-      <w:pPr>
-        <w:pStyle w:val="Textbody"/>
-        <w:shd w:val="clear" w:color="auto" w:fill="FFFFFF" w:themeFill="background1"/>
-        <w:rPr>
-          <w:rFonts w:ascii="Courier New" w:hAnsi="Courier New" w:cs="Courier New"/>
-          <w:sz w:val="22"/>
-          <w:szCs w:val="22"/>
-          <w:shd w:val="clear" w:color="auto" w:fill="F3F4F6"/>
-          <w:lang w:val="en-US"/>
-        </w:rPr>
-      </w:pPr>
-      <w:r>
-        <w:rPr>
-          <w:rStyle w:val="hljs-selector-tag"/>
-          <w:rFonts w:ascii="Courier New" w:hAnsi="Courier New" w:cs="Courier New"/>
-          <w:sz w:val="22"/>
-          <w:szCs w:val="22"/>
-          <w:lang w:val="en-US"/>
-        </w:rPr>
-        <w:t>a</w:t>
-      </w:r>
-      <w:r>
-        <w:rPr>
-          <w:rFonts w:ascii="Courier New" w:hAnsi="Courier New" w:cs="Courier New"/>
-          <w:sz w:val="22"/>
-          <w:szCs w:val="22"/>
-          <w:shd w:val="clear" w:color="auto" w:fill="F3F4F6"/>
-          <w:lang w:val="en-US"/>
-        </w:rPr>
-        <w:t xml:space="preserve"> d </w:t>
-      </w:r>
-      <w:r>
-        <w:rPr>
-          <w:rStyle w:val="hljs-number"/>
-          <w:rFonts w:ascii="Courier New" w:hAnsi="Courier New" w:cs="Courier New"/>
-          <w:sz w:val="22"/>
-          <w:szCs w:val="22"/>
-          <w:lang w:val="en-US"/>
-        </w:rPr>
-        <w:t>5.0</w:t>
-      </w:r>
-      <w:r>
-        <w:rPr>
-          <w:rFonts w:ascii="Courier New" w:hAnsi="Courier New" w:cs="Courier New"/>
-          <w:sz w:val="22"/>
-          <w:szCs w:val="22"/>
-          <w:shd w:val="clear" w:color="auto" w:fill="F3F4F6"/>
-          <w:lang w:val="en-US"/>
-        </w:rPr>
-        <w:t xml:space="preserve"> </w:t>
-      </w:r>
-    </w:p>
-    <w:p>
-      <w:pPr>
-        <w:pStyle w:val="Textbody"/>
-        <w:shd w:val="clear" w:color="auto" w:fill="FFFFFF" w:themeFill="background1"/>
-        <w:rPr>
-          <w:rStyle w:val="hljs-number"/>
-          <w:rFonts w:ascii="Courier New" w:hAnsi="Courier New" w:cs="Courier New"/>
-          <w:sz w:val="22"/>
-          <w:szCs w:val="22"/>
-          <w:lang w:val="en-US"/>
-        </w:rPr>
-      </w:pPr>
-      <w:r>
-        <w:rPr>
-          <w:rFonts w:ascii="Courier New" w:hAnsi="Courier New" w:cs="Courier New"/>
-          <w:sz w:val="22"/>
-          <w:szCs w:val="22"/>
-          <w:shd w:val="clear" w:color="auto" w:fill="F3F4F6"/>
-          <w:lang w:val="en-US"/>
-        </w:rPr>
-        <w:t xml:space="preserve">d e </w:t>
-      </w:r>
-      <w:r>
-        <w:rPr>
-          <w:rStyle w:val="hljs-number"/>
-          <w:rFonts w:ascii="Courier New" w:hAnsi="Courier New" w:cs="Courier New"/>
-          <w:sz w:val="22"/>
-          <w:szCs w:val="22"/>
-          <w:lang w:val="en-US"/>
-        </w:rPr>
-        <w:t>1.0</w:t>
-      </w:r>
-    </w:p>
-    <w:p>
-      <w:pPr>
-        <w:pStyle w:val="Textbody"/>
-        <w:rPr>
-          <w:rStyle w:val="hljs-number"/>
-          <w:sz w:val="22"/>
-          <w:szCs w:val="22"/>
-        </w:rPr>
-      </w:pPr>
-      <w:r>
-        <w:rPr>
-          <w:shd w:val="clear" w:color="auto" w:fill="FFFFFF"/>
-        </w:rPr>
-        <w:t>В первой строке через указыва</w:t>
-      </w:r>
-      <w:r>
-        <w:rPr>
-          <w:shd w:val="clear" w:color="auto" w:fill="FFFFFF"/>
-        </w:rPr>
-        <w:t xml:space="preserve">ется начальная </w:t>
-      </w:r>
-      <w:r>
-        <w:rPr>
-          <w:shd w:val="clear" w:color="auto" w:fill="FFFFFF"/>
-        </w:rPr>
-        <w:t>вершин</w:t>
-      </w:r>
-      <w:r>
-        <w:rPr>
-          <w:shd w:val="clear" w:color="auto" w:fill="FFFFFF"/>
-        </w:rPr>
-        <w:t>а.</w:t>
-      </w:r>
-      <w:r>
-        <w:t xml:space="preserve"> </w:t>
-      </w:r>
-      <w:r>
-        <w:rPr>
-          <w:shd w:val="clear" w:color="auto" w:fill="FFFFFF"/>
-        </w:rPr>
-        <w:t>Далее в каждой строке указываются ребра графа и их вес</w:t>
-      </w:r>
-    </w:p>
-    <w:p>
-      <w:pPr>
-        <w:pStyle w:val="Textbody"/>
-        <w:rPr>
-          <w:b/>
-        </w:rPr>
-      </w:pPr>
-    </w:p>
-    <w:p>
-      <w:pPr>
-        <w:pStyle w:val="Textbody"/>
-        <w:rPr>
-          <w:b/>
-        </w:rPr>
-      </w:pPr>
-      <w:r>
-        <w:rPr>
-          <w:b/>
-        </w:rPr>
-        <w:t>Выходные данные:</w:t>
-      </w:r>
-    </w:p>
-    <w:p>
-      <w:pPr>
-        <w:pStyle w:val="Textbody"/>
-      </w:pPr>
-      <w:r>
-        <w:t>В качестве выходных данных представлен словарь, с ключами в качестве вершин, до которых найден кратчайший путь и значениями в качестве кратчайшего пути.</w:t>
-      </w:r>
-      <w:r>
-        <w:t xml:space="preserve"> </w:t>
-      </w:r>
-      <w:r>
-        <w:t>В случае, если к какой-то вершине графа нет пути, выведется сообщение об этом.</w:t>
-      </w:r>
-    </w:p>
-    <w:p>
-      <w:pPr>
-        <w:pStyle w:val="Textbody"/>
       </w:pPr>
     </w:p>
     <w:p>
       <w:pPr>
         <w:pStyle w:val="2"/>
-        <w:rPr>
-          <w:szCs w:val="24"/>
-          <w:lang w:val="en-US" w:eastAsia="ru-RU" w:bidi="ar-SA"/>
-        </w:rPr>
-      </w:pPr>
-      <w:r>
         <w:rPr>
           <w:szCs w:val="24"/>
           <w:lang w:eastAsia="ru-RU" w:bidi="ar-SA"/>
         </w:rPr>
+      </w:pPr>
+      <w:r>
+        <w:rPr>
+          <w:szCs w:val="24"/>
+          <w:lang w:eastAsia="ru-RU" w:bidi="ar-SA"/>
+        </w:rPr>
         <w:t>Тестирование</w:t>
       </w:r>
       <w:r>
         <w:rPr>
           <w:szCs w:val="24"/>
-          <w:lang w:val="en-US" w:eastAsia="ru-RU" w:bidi="ar-SA"/>
+          <w:lang w:eastAsia="ru-RU" w:bidi="ar-SA"/>
         </w:rPr>
         <w:t>.</w:t>
       </w:r>
@@ -2002,6 +2138,7 @@
                 <w:szCs w:val="22"/>
                 <w:lang w:val="en-US"/>
               </w:rPr>
+              <w:lastRenderedPageBreak/>
               <w:t>b g 3.0</w:t>
             </w:r>
           </w:p>
@@ -2107,7 +2244,6 @@
                 <w:szCs w:val="22"/>
                 <w:lang w:val="en-US"/>
               </w:rPr>
-              <w:lastRenderedPageBreak/>
               <w:t xml:space="preserve">g </w:t>
             </w:r>
             <w:proofErr w:type="spellStart"/>
@@ -3198,7 +3334,7 @@
               <w:pStyle w:val="TableContents"/>
               <w:ind w:firstLine="0"/>
               <w:rPr>
-                <w:rFonts w:ascii="Courier New" w:hAnsi="Courier New" w:cs="Courier New" w:hint="eastAsia"/>
+                <w:rFonts w:ascii="Courier New" w:hAnsi="Courier New" w:cs="Courier New"/>
                 <w:sz w:val="22"/>
                 <w:szCs w:val="22"/>
                 <w:lang w:val="en-US"/>
@@ -3219,7 +3355,7 @@
               <w:pStyle w:val="TableContents"/>
               <w:ind w:firstLine="0"/>
               <w:rPr>
-                <w:rFonts w:ascii="Courier New" w:hAnsi="Courier New" w:cs="Courier New" w:hint="eastAsia"/>
+                <w:rFonts w:ascii="Courier New" w:hAnsi="Courier New" w:cs="Courier New"/>
                 <w:sz w:val="22"/>
                 <w:szCs w:val="22"/>
                 <w:lang w:val="en-US"/>
@@ -3596,9 +3732,6 @@
     <w:p>
       <w:pPr>
         <w:pStyle w:val="Standard"/>
-        <w:rPr>
-          <w:lang w:val="en-US"/>
-        </w:rPr>
       </w:pPr>
       <w:r>
         <w:t xml:space="preserve">Название файла: </w:t>
@@ -7279,7 +7412,7 @@
       <w:rPr>
         <w:noProof/>
       </w:rPr>
-      <w:t>3</w:t>
+      <w:t>6</w:t>
     </w:r>
     <w:r>
       <w:fldChar w:fldCharType="end"/>

</xml_diff>

<commit_message>
fix: add intermediate output
</commit_message>
<xml_diff>
--- a/Mukhin_Aleksandr/lab2/Report_lab2.docx
+++ b/Mukhin_Aleksandr/lab2/Report_lab2.docx
@@ -1472,7 +1472,7 @@
         <w:rPr>
           <w:b/>
         </w:rPr>
-        <w:t>Выходные данные.</w:t>
+        <w:t>Вывод промежуточной информации.</w:t>
       </w:r>
     </w:p>
     <w:p>
@@ -1480,88 +1480,117 @@
         <w:pStyle w:val="Textbody"/>
       </w:pPr>
       <w:r>
-        <w:t>В качестве выходных данных представлен словарь, с ключами в качестве вершин, до которых найден кратчайший путь и значениями в качестве кратчайшего пути.</w:t>
-      </w:r>
-      <w:r>
-        <w:t xml:space="preserve"> </w:t>
-      </w:r>
-      <w:r>
-        <w:t>В случае, если к какой-то вершине графа нет пути, выведется сообщение об этом.</w:t>
-      </w:r>
-    </w:p>
-    <w:p>
-      <w:pPr>
-        <w:pStyle w:val="Textbody"/>
-      </w:pPr>
-    </w:p>
-    <w:p>
-      <w:pPr>
-        <w:pStyle w:val="Textbody"/>
-        <w:rPr>
-          <w:b/>
-        </w:rPr>
-      </w:pPr>
-      <w:r>
-        <w:rPr>
-          <w:b/>
-        </w:rPr>
-        <w:t>Сложность алгоритма</w:t>
-      </w:r>
-      <w:r>
-        <w:rPr>
-          <w:b/>
-        </w:rPr>
-        <w:t>.</w:t>
-      </w:r>
-    </w:p>
-    <w:p>
-      <w:pPr>
-        <w:pStyle w:val="Textbody"/>
-      </w:pPr>
-      <w:r>
-        <w:t>Сложность алгоритма по памяти: О(</w:t>
-      </w:r>
-      <w:r>
-        <w:rPr>
-          <w:lang w:val="en-US"/>
-        </w:rPr>
-        <w:t>V</w:t>
-      </w:r>
-      <w:r>
-        <w:t>+</w:t>
-      </w:r>
-      <w:r>
-        <w:rPr>
-          <w:lang w:val="en-US"/>
-        </w:rPr>
-        <w:t>E</w:t>
-      </w:r>
-      <w:r>
-        <w:t>)</w:t>
-      </w:r>
-    </w:p>
-    <w:p>
-      <w:pPr>
-        <w:pStyle w:val="Textbody"/>
-      </w:pPr>
-      <w:r>
-        <w:t>Сложность алгоритма по времени: О(</w:t>
-      </w:r>
-      <w:r>
-        <w:rPr>
-          <w:lang w:val="en-US"/>
-        </w:rPr>
-        <w:t>n</w:t>
-      </w:r>
-      <w:r>
-        <w:rPr>
-          <w:vertAlign w:val="superscript"/>
-          <w:lang w:val="en-US"/>
-        </w:rPr>
-        <w:t>2</w:t>
+        <w:t>Во время основной части работы алгоритма происходит вывод промежуточной информации, а именно стоимость пути для каждой посещенной вершины и путь до неё в виде словаря с ключом вершины назначения и значением вершины отправления.</w:t>
       </w:r>
       <w:bookmarkStart w:id="0" w:name="_GoBack"/>
       <w:bookmarkEnd w:id="0"/>
+    </w:p>
+    <w:p>
+      <w:pPr>
+        <w:pStyle w:val="Textbody"/>
+        <w:rPr>
+          <w:b/>
+        </w:rPr>
+      </w:pPr>
+    </w:p>
+    <w:p>
+      <w:pPr>
+        <w:pStyle w:val="Textbody"/>
+        <w:rPr>
+          <w:b/>
+        </w:rPr>
+      </w:pPr>
+      <w:r>
+        <w:rPr>
+          <w:b/>
+        </w:rPr>
+        <w:t>Выходные данные.</w:t>
+      </w:r>
+    </w:p>
+    <w:p>
+      <w:pPr>
+        <w:pStyle w:val="Textbody"/>
+      </w:pPr>
+      <w:r>
+        <w:t>В качестве выходных данных представлен словарь, с ключами в качестве вершин, до которых найден кратчайший путь и значениями в качестве кратчайшего пути.</w:t>
+      </w:r>
+      <w:r>
+        <w:t xml:space="preserve"> </w:t>
+      </w:r>
+      <w:r>
+        <w:t>В случае, если к какой-то вершине графа нет пути, выведется сообщение об этом.</w:t>
+      </w:r>
+    </w:p>
+    <w:p>
+      <w:pPr>
+        <w:pStyle w:val="Textbody"/>
+      </w:pPr>
+    </w:p>
+    <w:p>
+      <w:pPr>
+        <w:pStyle w:val="Textbody"/>
+        <w:rPr>
+          <w:b/>
+        </w:rPr>
+      </w:pPr>
+      <w:r>
+        <w:rPr>
+          <w:b/>
+        </w:rPr>
+        <w:t>Сложность алгоритма</w:t>
+      </w:r>
+      <w:r>
+        <w:rPr>
+          <w:b/>
+        </w:rPr>
+        <w:t>.</w:t>
+      </w:r>
+    </w:p>
+    <w:p>
+      <w:pPr>
+        <w:pStyle w:val="Textbody"/>
+      </w:pPr>
+      <w:r>
+        <w:t>Сложность алгоритма по памяти: О(</w:t>
+      </w:r>
+      <w:r>
+        <w:rPr>
+          <w:lang w:val="en-US"/>
+        </w:rPr>
+        <w:t>V</w:t>
+      </w:r>
+      <w:r>
+        <w:t>+</w:t>
+      </w:r>
+      <w:r>
+        <w:rPr>
+          <w:lang w:val="en-US"/>
+        </w:rPr>
+        <w:t>E</w:t>
+      </w:r>
+      <w:r>
+        <w:t>)</w:t>
+      </w:r>
+    </w:p>
+    <w:p>
+      <w:pPr>
+        <w:pStyle w:val="Textbody"/>
+      </w:pPr>
+      <w:r>
+        <w:t>Сложность алгоритма по времени: О(</w:t>
+      </w:r>
+      <w:r>
+        <w:rPr>
+          <w:lang w:val="en-US"/>
+        </w:rPr>
+        <w:t>n</w:t>
+      </w:r>
+      <w:r>
+        <w:rPr>
+          <w:vertAlign w:val="superscript"/>
+        </w:rPr>
+        <w:t>2</w:t>
+      </w:r>
       <w:r>
         <w:t>)</w:t>
       </w:r>
@@ -1826,6 +1855,7 @@
                 <w:szCs w:val="22"/>
                 <w:lang w:val="en-US"/>
               </w:rPr>
+              <w:lastRenderedPageBreak/>
               <w:t>b</w:t>
             </w:r>
             <w:r>
@@ -2008,6 +2038,7 @@
                 <w:szCs w:val="22"/>
                 <w:lang w:val="en-US"/>
               </w:rPr>
+              <w:lastRenderedPageBreak/>
               <w:t>{'a': 0, 'b': 3.0, 'd': 5.0, 'c': 4.0, 'e': 6.0}</w:t>
             </w:r>
           </w:p>
@@ -2138,7 +2169,6 @@
                 <w:szCs w:val="22"/>
                 <w:lang w:val="en-US"/>
               </w:rPr>
-              <w:lastRenderedPageBreak/>
               <w:t>b g 3.0</w:t>
             </w:r>
           </w:p>
@@ -2459,7 +2489,6 @@
                 <w:szCs w:val="22"/>
                 <w:lang w:val="en-US"/>
               </w:rPr>
-              <w:lastRenderedPageBreak/>
               <w:t>{'a': 0, 'b': 1.0, 'f': 3.0, 'c': 6.0, 'g': 4.0, 'e': 8.0, '</w:t>
             </w:r>
             <w:proofErr w:type="spellStart"/>
@@ -3294,6 +3323,7 @@
                 <w:szCs w:val="22"/>
                 <w:lang w:val="en-US"/>
               </w:rPr>
+              <w:lastRenderedPageBreak/>
               <w:t>j</w:t>
             </w:r>
             <w:r>
@@ -3347,6 +3377,7 @@
                 <w:szCs w:val="22"/>
                 <w:lang w:val="en-US"/>
               </w:rPr>
+              <w:lastRenderedPageBreak/>
               <w:t>you can't achieve this vertex: h</w:t>
             </w:r>
           </w:p>
@@ -7412,7 +7443,7 @@
       <w:rPr>
         <w:noProof/>
       </w:rPr>
-      <w:t>6</w:t>
+      <w:t>7</w:t>
     </w:r>
     <w:r>
       <w:fldChar w:fldCharType="end"/>

</xml_diff>

<commit_message>
fix: add class UML-diagram
</commit_message>
<xml_diff>
--- a/Mukhin_Aleksandr/lab2/Report_lab2.docx
+++ b/Mukhin_Aleksandr/lab2/Report_lab2.docx
@@ -550,6 +550,12 @@
               </w:rPr>
               <w:t xml:space="preserve"> Т. </w:t>
             </w:r>
+            <w:r>
+              <w:rPr>
+                <w:szCs w:val="28"/>
+              </w:rPr>
+              <w:t>В.</w:t>
+            </w:r>
           </w:p>
         </w:tc>
       </w:tr>
@@ -833,10 +839,221 @@
       <w:r>
         <w:t xml:space="preserve">(). </w:t>
       </w:r>
+      <w:r>
+        <w:rPr>
+          <w:lang w:val="en-US"/>
+        </w:rPr>
+        <w:t>UML-</w:t>
+      </w:r>
+      <w:r>
+        <w:t>диаграмма этого класса представлена ниже.</w:t>
+      </w:r>
+      <w:bookmarkStart w:id="0" w:name="_GoBack"/>
+      <w:bookmarkEnd w:id="0"/>
     </w:p>
     <w:p>
       <w:pPr>
         <w:pStyle w:val="Textbody"/>
+        <w:ind w:firstLine="0"/>
+        <w:jc w:val="center"/>
+        <w:rPr>
+          <w:rFonts w:ascii="Courier New" w:hAnsi="Courier New" w:cs="Courier New"/>
+          <w:sz w:val="22"/>
+          <w:szCs w:val="22"/>
+          <w:lang w:val="en-US"/>
+        </w:rPr>
+      </w:pPr>
+      <w:r>
+        <w:rPr>
+          <w:rFonts w:ascii="Courier New" w:hAnsi="Courier New" w:cs="Courier New"/>
+          <w:sz w:val="22"/>
+          <w:szCs w:val="22"/>
+          <w:lang w:val="en-US"/>
+        </w:rPr>
+        <w:t xml:space="preserve">class </w:t>
+      </w:r>
+      <w:proofErr w:type="spellStart"/>
+      <w:r>
+        <w:rPr>
+          <w:rFonts w:ascii="Courier New" w:hAnsi="Courier New" w:cs="Courier New"/>
+          <w:sz w:val="22"/>
+          <w:szCs w:val="22"/>
+          <w:lang w:val="en-US"/>
+        </w:rPr>
+        <w:t>PriorityQueue</w:t>
+      </w:r>
+      <w:proofErr w:type="spellEnd"/>
+    </w:p>
+    <w:tbl>
+      <w:tblPr>
+        <w:tblStyle w:val="a9"/>
+        <w:tblW w:w="0" w:type="auto"/>
+        <w:jc w:val="center"/>
+        <w:tblLook w:val="04A0" w:firstRow="1" w:lastRow="0" w:firstColumn="1" w:lastColumn="0" w:noHBand="0" w:noVBand="1"/>
+      </w:tblPr>
+      <w:tblGrid>
+        <w:gridCol w:w="3397"/>
+      </w:tblGrid>
+      <w:tr>
+        <w:trPr>
+          <w:jc w:val="center"/>
+        </w:trPr>
+        <w:tc>
+          <w:tcPr>
+            <w:tcW w:w="3397" w:type="dxa"/>
+          </w:tcPr>
+          <w:p>
+            <w:pPr>
+              <w:pStyle w:val="Textbody"/>
+              <w:ind w:firstLine="0"/>
+              <w:jc w:val="left"/>
+              <w:rPr>
+                <w:rFonts w:ascii="Courier New" w:hAnsi="Courier New" w:cs="Courier New"/>
+                <w:sz w:val="22"/>
+                <w:szCs w:val="22"/>
+                <w:lang w:val="en-US"/>
+              </w:rPr>
+            </w:pPr>
+            <w:r>
+              <w:rPr>
+                <w:rFonts w:ascii="Courier New" w:hAnsi="Courier New" w:cs="Courier New"/>
+                <w:sz w:val="22"/>
+                <w:szCs w:val="22"/>
+                <w:lang w:val="en-US"/>
+              </w:rPr>
+              <w:t>+</w:t>
+            </w:r>
+            <w:proofErr w:type="spellStart"/>
+            <w:r>
+              <w:rPr>
+                <w:rFonts w:ascii="Courier New" w:hAnsi="Courier New" w:cs="Courier New"/>
+                <w:sz w:val="22"/>
+                <w:szCs w:val="22"/>
+                <w:lang w:val="en-US"/>
+              </w:rPr>
+              <w:t>self.repository</w:t>
+            </w:r>
+            <w:proofErr w:type="spellEnd"/>
+            <w:r>
+              <w:rPr>
+                <w:rFonts w:ascii="Courier New" w:hAnsi="Courier New" w:cs="Courier New"/>
+                <w:sz w:val="22"/>
+                <w:szCs w:val="22"/>
+                <w:lang w:val="en-US"/>
+              </w:rPr>
+              <w:t xml:space="preserve"> = []</w:t>
+            </w:r>
+          </w:p>
+        </w:tc>
+      </w:tr>
+      <w:tr>
+        <w:trPr>
+          <w:jc w:val="center"/>
+        </w:trPr>
+        <w:tc>
+          <w:tcPr>
+            <w:tcW w:w="3397" w:type="dxa"/>
+          </w:tcPr>
+          <w:p>
+            <w:pPr>
+              <w:pStyle w:val="Textbody"/>
+              <w:ind w:firstLine="0"/>
+              <w:jc w:val="left"/>
+              <w:rPr>
+                <w:rFonts w:ascii="Courier New" w:hAnsi="Courier New" w:cs="Courier New"/>
+                <w:sz w:val="22"/>
+                <w:szCs w:val="22"/>
+                <w:lang w:val="en-US"/>
+              </w:rPr>
+            </w:pPr>
+            <w:r>
+              <w:rPr>
+                <w:rFonts w:ascii="Courier New" w:hAnsi="Courier New" w:cs="Courier New"/>
+                <w:sz w:val="22"/>
+                <w:szCs w:val="22"/>
+                <w:lang w:val="en-US"/>
+              </w:rPr>
+              <w:t>+pop(self)</w:t>
+            </w:r>
+          </w:p>
+        </w:tc>
+      </w:tr>
+      <w:tr>
+        <w:trPr>
+          <w:jc w:val="center"/>
+        </w:trPr>
+        <w:tc>
+          <w:tcPr>
+            <w:tcW w:w="3397" w:type="dxa"/>
+          </w:tcPr>
+          <w:p>
+            <w:pPr>
+              <w:pStyle w:val="Textbody"/>
+              <w:ind w:firstLine="0"/>
+              <w:jc w:val="left"/>
+              <w:rPr>
+                <w:rFonts w:ascii="Courier New" w:hAnsi="Courier New" w:cs="Courier New"/>
+                <w:sz w:val="22"/>
+                <w:szCs w:val="22"/>
+                <w:lang w:val="en-US"/>
+              </w:rPr>
+            </w:pPr>
+            <w:r>
+              <w:rPr>
+                <w:rFonts w:ascii="Courier New" w:hAnsi="Courier New" w:cs="Courier New"/>
+                <w:sz w:val="22"/>
+                <w:szCs w:val="22"/>
+                <w:lang w:val="en-US"/>
+              </w:rPr>
+              <w:t>+push(self, item, value)</w:t>
+            </w:r>
+          </w:p>
+        </w:tc>
+      </w:tr>
+      <w:tr>
+        <w:trPr>
+          <w:jc w:val="center"/>
+        </w:trPr>
+        <w:tc>
+          <w:tcPr>
+            <w:tcW w:w="3397" w:type="dxa"/>
+          </w:tcPr>
+          <w:p>
+            <w:pPr>
+              <w:pStyle w:val="Textbody"/>
+              <w:ind w:firstLine="0"/>
+              <w:jc w:val="left"/>
+              <w:rPr>
+                <w:rFonts w:ascii="Courier New" w:hAnsi="Courier New" w:cs="Courier New"/>
+                <w:sz w:val="22"/>
+                <w:szCs w:val="22"/>
+                <w:lang w:val="en-US"/>
+              </w:rPr>
+            </w:pPr>
+            <w:r>
+              <w:rPr>
+                <w:rFonts w:ascii="Courier New" w:hAnsi="Courier New" w:cs="Courier New"/>
+                <w:sz w:val="22"/>
+                <w:szCs w:val="22"/>
+                <w:lang w:val="en-US"/>
+              </w:rPr>
+              <w:t>+empty(self)</w:t>
+            </w:r>
+          </w:p>
+        </w:tc>
+      </w:tr>
+    </w:tbl>
+    <w:p>
+      <w:pPr>
+        <w:pStyle w:val="Textbody"/>
+        <w:rPr>
+          <w:lang w:val="en-US"/>
+        </w:rPr>
+      </w:pPr>
+    </w:p>
+    <w:p>
+      <w:pPr>
+        <w:pStyle w:val="Textbody"/>
       </w:pPr>
       <w:r>
         <w:t xml:space="preserve">Так как необходимо реализовать алгоритм на основе А*, то необходимо просто в цикле вызвать А* для каждой конечной вершины. Основная идея алгоритма – это поиск в ширину с приоритетом обрабатываемой вершины. </w:t>
@@ -936,6 +1153,7 @@
         <w:rPr>
           <w:lang w:val="en-US"/>
         </w:rPr>
+        <w:lastRenderedPageBreak/>
         <w:t>del</w:t>
       </w:r>
       <w:r>
@@ -1062,7 +1280,6 @@
         <w:rPr>
           <w:b/>
         </w:rPr>
-        <w:lastRenderedPageBreak/>
         <w:t>Пример входных данных.</w:t>
       </w:r>
     </w:p>
@@ -1482,8 +1699,6 @@
       <w:r>
         <w:t>Во время основной части работы алгоритма происходит вывод промежуточной информации, а именно стоимость пути для каждой посещенной вершины и путь до неё в виде словаря с ключом вершины назначения и значением вершины отправления.</w:t>
       </w:r>
-      <w:bookmarkStart w:id="0" w:name="_GoBack"/>
-      <w:bookmarkEnd w:id="0"/>
     </w:p>
     <w:p>
       <w:pPr>
@@ -1855,7 +2070,6 @@
                 <w:szCs w:val="22"/>
                 <w:lang w:val="en-US"/>
               </w:rPr>
-              <w:lastRenderedPageBreak/>
               <w:t>b</w:t>
             </w:r>
             <w:r>
@@ -2038,7 +2252,6 @@
                 <w:szCs w:val="22"/>
                 <w:lang w:val="en-US"/>
               </w:rPr>
-              <w:lastRenderedPageBreak/>
               <w:t>{'a': 0, 'b': 3.0, 'd': 5.0, 'c': 4.0, 'e': 6.0}</w:t>
             </w:r>
           </w:p>
@@ -2961,6 +3174,7 @@
                 <w:szCs w:val="22"/>
                 <w:lang w:val="en-US"/>
               </w:rPr>
+              <w:lastRenderedPageBreak/>
               <w:t>i</w:t>
             </w:r>
             <w:proofErr w:type="spellEnd"/>
@@ -3323,7 +3537,6 @@
                 <w:szCs w:val="22"/>
                 <w:lang w:val="en-US"/>
               </w:rPr>
-              <w:lastRenderedPageBreak/>
               <w:t>j</w:t>
             </w:r>
             <w:r>

</xml_diff>